<commit_message>
Made bridge in level design
</commit_message>
<xml_diff>
--- a/CSC8503_Coursework_Marks.docx
+++ b/CSC8503_Coursework_Marks.docx
@@ -1,6 +1,6 @@
 
 <file path=word/document.xml><?xml version="1.0" encoding="utf-8"?>
-<w:document xmlns:wpc="http://schemas.microsoft.com/office/word/2010/wordprocessingCanvas" xmlns:cx="http://schemas.microsoft.com/office/drawing/2014/chartex" xmlns:cx1="http://schemas.microsoft.com/office/drawing/2015/9/8/chartex" xmlns:cx2="http://schemas.microsoft.com/office/drawing/2015/10/21/chartex" xmlns:cx3="http://schemas.microsoft.com/office/drawing/2016/5/9/chartex" xmlns:cx4="http://schemas.microsoft.com/office/drawing/2016/5/10/chartex" xmlns:cx5="http://schemas.microsoft.com/office/drawing/2016/5/11/chartex" xmlns:cx6="http://schemas.microsoft.com/office/drawing/2016/5/12/chartex" xmlns:cx7="http://schemas.microsoft.com/office/drawing/2016/5/13/chartex" xmlns:cx8="http://schemas.microsoft.com/office/drawing/2016/5/14/chartex" xmlns:mc="http://schemas.openxmlformats.org/markup-compatibility/2006" xmlns:aink="http://schemas.microsoft.com/office/drawing/2016/ink" xmlns:am3d="http://schemas.microsoft.com/office/drawing/2017/model3d" xmlns:o="urn:schemas-microsoft-com:office:office" xmlns:r="http://schemas.openxmlformats.org/officeDocument/2006/relationships" xmlns:m="http://schemas.openxmlformats.org/officeDocument/2006/math" xmlns:v="urn:schemas-microsoft-com:vml" xmlns:wp14="http://schemas.microsoft.com/office/word/2010/wordprocessingDrawing" xmlns:wp="http://schemas.openxmlformats.org/drawingml/2006/wordprocessingDrawing" xmlns:w10="urn:schemas-microsoft-com:office:word" xmlns:w="http://schemas.openxmlformats.org/wordprocessingml/2006/main" xmlns:w14="http://schemas.microsoft.com/office/word/2010/wordml" xmlns:w15="http://schemas.microsoft.com/office/word/2012/wordml" xmlns:w16cex="http://schemas.microsoft.com/office/word/2018/wordml/cex" xmlns:w16cid="http://schemas.microsoft.com/office/word/2016/wordml/cid" xmlns:w16="http://schemas.microsoft.com/office/word/2018/wordml" xmlns:w16sdtdh="http://schemas.microsoft.com/office/word/2020/wordml/sdtdatahash" xmlns:w16se="http://schemas.microsoft.com/office/word/2015/wordml/symex" xmlns:wpg="http://schemas.microsoft.com/office/word/2010/wordprocessingGroup" xmlns:wpi="http://schemas.microsoft.com/office/word/2010/wordprocessingInk" xmlns:wne="http://schemas.microsoft.com/office/word/2006/wordml" xmlns:wps="http://schemas.microsoft.com/office/word/2010/wordprocessingShape" mc:Ignorable="w14 w15 w16se w16cid w16 w16cex w16sdtdh wp14">
+<w:document xmlns:wpc="http://schemas.microsoft.com/office/word/2010/wordprocessingCanvas" xmlns:cx="http://schemas.microsoft.com/office/drawing/2014/chartex" xmlns:cx1="http://schemas.microsoft.com/office/drawing/2015/9/8/chartex" xmlns:cx2="http://schemas.microsoft.com/office/drawing/2015/10/21/chartex" xmlns:cx3="http://schemas.microsoft.com/office/drawing/2016/5/9/chartex" xmlns:cx4="http://schemas.microsoft.com/office/drawing/2016/5/10/chartex" xmlns:cx5="http://schemas.microsoft.com/office/drawing/2016/5/11/chartex" xmlns:cx6="http://schemas.microsoft.com/office/drawing/2016/5/12/chartex" xmlns:cx7="http://schemas.microsoft.com/office/drawing/2016/5/13/chartex" xmlns:cx8="http://schemas.microsoft.com/office/drawing/2016/5/14/chartex" xmlns:mc="http://schemas.openxmlformats.org/markup-compatibility/2006" xmlns:aink="http://schemas.microsoft.com/office/drawing/2016/ink" xmlns:am3d="http://schemas.microsoft.com/office/drawing/2017/model3d" xmlns:o="urn:schemas-microsoft-com:office:office" xmlns:r="http://schemas.openxmlformats.org/officeDocument/2006/relationships" xmlns:m="http://schemas.openxmlformats.org/officeDocument/2006/math" xmlns:v="urn:schemas-microsoft-com:vml" xmlns:wp14="http://schemas.microsoft.com/office/word/2010/wordprocessingDrawing" xmlns:wp="http://schemas.openxmlformats.org/drawingml/2006/wordprocessingDrawing" xmlns:w10="urn:schemas-microsoft-com:office:word" xmlns:w="http://schemas.openxmlformats.org/wordprocessingml/2006/main" xmlns:w14="http://schemas.microsoft.com/office/word/2010/wordml" xmlns:w15="http://schemas.microsoft.com/office/word/2012/wordml" xmlns:w16cex="http://schemas.microsoft.com/office/word/2018/wordml/cex" xmlns:w16cid="http://schemas.microsoft.com/office/word/2016/wordml/cid" xmlns:w16="http://schemas.microsoft.com/office/word/2018/wordml" xmlns:w16se="http://schemas.microsoft.com/office/word/2015/wordml/symex" xmlns:wpg="http://schemas.microsoft.com/office/word/2010/wordprocessingGroup" xmlns:wpi="http://schemas.microsoft.com/office/word/2010/wordprocessingInk" xmlns:wne="http://schemas.microsoft.com/office/word/2006/wordml" xmlns:wps="http://schemas.microsoft.com/office/word/2010/wordprocessingShape" mc:Ignorable="w14 w15 w16se w16cid w16 w16cex wp14">
   <w:body>
     <w:p>
       <w:pPr>
@@ -879,14 +879,6 @@
     </w:p>
     <w:p>
       <w:r>
-        <w:t>Add a way for decision making based on collision detection eg, ball and finish or ball and powerup – maybe use onCollisionBegin</w:t>
-      </w:r>
-      <w:r>
-        <w:t>. Currently added in a print statement but its in wrong place</w:t>
-      </w:r>
-    </w:p>
-    <w:p>
-      <w:r>
         <w:t>Add a kill plane in red under bridge section so if fall off get teleported back up, maybe to a checkpoint or just back up the y axis</w:t>
       </w:r>
     </w:p>
@@ -901,7 +893,7 @@
 </file>
 
 <file path=word/styles.xml><?xml version="1.0" encoding="utf-8"?>
-<w:styles xmlns:mc="http://schemas.openxmlformats.org/markup-compatibility/2006" xmlns:r="http://schemas.openxmlformats.org/officeDocument/2006/relationships" xmlns:w="http://schemas.openxmlformats.org/wordprocessingml/2006/main" xmlns:w14="http://schemas.microsoft.com/office/word/2010/wordml" xmlns:w15="http://schemas.microsoft.com/office/word/2012/wordml" xmlns:w16cex="http://schemas.microsoft.com/office/word/2018/wordml/cex" xmlns:w16cid="http://schemas.microsoft.com/office/word/2016/wordml/cid" xmlns:w16="http://schemas.microsoft.com/office/word/2018/wordml" xmlns:w16sdtdh="http://schemas.microsoft.com/office/word/2020/wordml/sdtdatahash" xmlns:w16se="http://schemas.microsoft.com/office/word/2015/wordml/symex" mc:Ignorable="w14 w15 w16se w16cid w16 w16cex w16sdtdh">
+<w:styles xmlns:mc="http://schemas.openxmlformats.org/markup-compatibility/2006" xmlns:r="http://schemas.openxmlformats.org/officeDocument/2006/relationships" xmlns:w="http://schemas.openxmlformats.org/wordprocessingml/2006/main" xmlns:w14="http://schemas.microsoft.com/office/word/2010/wordml" xmlns:w15="http://schemas.microsoft.com/office/word/2012/wordml" xmlns:w16cex="http://schemas.microsoft.com/office/word/2018/wordml/cex" xmlns:w16cid="http://schemas.microsoft.com/office/word/2016/wordml/cid" xmlns:w16="http://schemas.microsoft.com/office/word/2018/wordml" xmlns:w16se="http://schemas.microsoft.com/office/word/2015/wordml/symex" mc:Ignorable="w14 w15 w16se w16cid w16 w16cex">
   <w:docDefaults>
     <w:rPrDefault>
       <w:rPr>

</xml_diff>

<commit_message>
Added uncollidable checkpoints and fixed statemachine collision volume sizes
</commit_message>
<xml_diff>
--- a/CSC8503_Coursework_Marks.docx
+++ b/CSC8503_Coursework_Marks.docx
@@ -872,6 +872,7 @@
       </w:tr>
     </w:tbl>
     <w:p/>
+    <w:p/>
     <w:p>
       <w:r>
         <w:t>TO DO:</w:t>
@@ -879,18 +880,31 @@
     </w:p>
     <w:p>
       <w:r>
-        <w:t>The remove constraint on rope</w:t>
+        <w:t>Fix Single a</w:t>
       </w:r>
       <w:r>
-        <w:t xml:space="preserve"> </w:t>
+        <w:t>x</w:t>
       </w:r>
       <w:r>
-        <w:t>power up</w:t>
-      </w:r>
-      <w:r>
-        <w:t xml:space="preserve"> doesn’t work for some reason</w:t>
+        <w:t>is orientation constraint,</w:t>
       </w:r>
     </w:p>
+    <w:p>
+      <w:r>
+        <w:t>AI state machine</w:t>
+      </w:r>
+    </w:p>
+    <w:p>
+      <w:r>
+        <w:t>Make map maze</w:t>
+      </w:r>
+    </w:p>
+    <w:p>
+      <w:r>
+        <w:t>Add capsules somewhere</w:t>
+      </w:r>
+    </w:p>
+    <w:p/>
     <w:sectPr>
       <w:pgSz w:w="11906" w:h="16838"/>
       <w:pgMar w:top="1440" w:right="1440" w:bottom="1440" w:left="1440" w:header="708" w:footer="708" w:gutter="0"/>

</xml_diff>

<commit_message>
Added more constraints on flicker objects and moved codee into the tilting constraint method
</commit_message>
<xml_diff>
--- a/CSC8503_Coursework_Marks.docx
+++ b/CSC8503_Coursework_Marks.docx
@@ -296,23 +296,7 @@
                 <w:rFonts w:asciiTheme="majorHAnsi" w:hAnsiTheme="majorHAnsi" w:cstheme="majorHAnsi"/>
                 <w:shd w:val="clear" w:color="auto" w:fill="FFFFFF"/>
               </w:rPr>
-              <w:t xml:space="preserve">simple </w:t>
-            </w:r>
-            <w:proofErr w:type="gramStart"/>
-            <w:r>
-              <w:rPr>
-                <w:rFonts w:asciiTheme="majorHAnsi" w:hAnsiTheme="majorHAnsi" w:cstheme="majorHAnsi"/>
-                <w:shd w:val="clear" w:color="auto" w:fill="FFFFFF"/>
-              </w:rPr>
-              <w:t>state based</w:t>
-            </w:r>
-            <w:proofErr w:type="gramEnd"/>
-            <w:r>
-              <w:rPr>
-                <w:rFonts w:asciiTheme="majorHAnsi" w:hAnsiTheme="majorHAnsi" w:cstheme="majorHAnsi"/>
-                <w:shd w:val="clear" w:color="auto" w:fill="FFFFFF"/>
-              </w:rPr>
-              <w:t xml:space="preserve"> logic used in the challenges</w:t>
+              <w:t>simple state based logic used in the challenges</w:t>
             </w:r>
           </w:p>
         </w:tc>
@@ -903,6 +887,11 @@
       </w:r>
       <w:r>
         <w:t>is orientation constraint,</w:t>
+      </w:r>
+    </w:p>
+    <w:p>
+      <w:r>
+        <w:t>Fix AI wandering</w:t>
       </w:r>
     </w:p>
     <w:p/>

</xml_diff>